<commit_message>
word finalizado, falta ajustar as imagens dos produtos
</commit_message>
<xml_diff>
--- a/Pesquisa Tags Semanticas.docx
+++ b/Pesquisa Tags Semanticas.docx
@@ -892,6 +892,16 @@
         </w:rPr>
         <w:t>eader</w:t>
       </w:r>
+      <w:r>
+        <w:rPr>
+          <w:rFonts w:cs="Poppins"/>
+          <w:b/>
+          <w:color w:val="000000" w:themeColor="text1"/>
+          <w:sz w:val="26"/>
+          <w:szCs w:val="24"/>
+        </w:rPr>
+        <w:t xml:space="preserve"> - usei</w:t>
+      </w:r>
     </w:p>
     <w:p>
       <w:pPr>
@@ -989,6 +999,26 @@
         <w:t>Main</w:t>
       </w:r>
       <w:proofErr w:type="spellEnd"/>
+      <w:r>
+        <w:rPr>
+          <w:rFonts w:cs="Poppins"/>
+          <w:b/>
+          <w:color w:val="000000" w:themeColor="text1"/>
+          <w:sz w:val="26"/>
+          <w:szCs w:val="24"/>
+        </w:rPr>
+        <w:t xml:space="preserve"> - u</w:t>
+      </w:r>
+      <w:r>
+        <w:rPr>
+          <w:rFonts w:cs="Poppins"/>
+          <w:b/>
+          <w:color w:val="000000" w:themeColor="text1"/>
+          <w:sz w:val="26"/>
+          <w:szCs w:val="24"/>
+        </w:rPr>
+        <w:t>sei</w:t>
+      </w:r>
     </w:p>
     <w:p>
       <w:pPr>
@@ -1117,6 +1147,16 @@
         <w:t>Nav</w:t>
       </w:r>
       <w:proofErr w:type="spellEnd"/>
+      <w:r>
+        <w:rPr>
+          <w:rFonts w:cs="Poppins"/>
+          <w:b/>
+          <w:color w:val="000000" w:themeColor="text1"/>
+          <w:sz w:val="26"/>
+          <w:szCs w:val="24"/>
+        </w:rPr>
+        <w:t xml:space="preserve"> - usei</w:t>
+      </w:r>
     </w:p>
     <w:p>
       <w:pPr>
@@ -1226,6 +1266,16 @@
         <w:t>Section</w:t>
       </w:r>
       <w:proofErr w:type="spellEnd"/>
+      <w:r>
+        <w:rPr>
+          <w:rFonts w:cs="Poppins"/>
+          <w:b/>
+          <w:color w:val="000000" w:themeColor="text1"/>
+          <w:sz w:val="26"/>
+          <w:szCs w:val="24"/>
+        </w:rPr>
+        <w:t xml:space="preserve"> -usei</w:t>
+      </w:r>
     </w:p>
     <w:p>
       <w:pPr>
@@ -1323,6 +1373,16 @@
         <w:t>Article</w:t>
       </w:r>
       <w:proofErr w:type="spellEnd"/>
+      <w:r>
+        <w:rPr>
+          <w:rFonts w:cs="Poppins"/>
+          <w:b/>
+          <w:color w:val="000000" w:themeColor="text1"/>
+          <w:sz w:val="26"/>
+          <w:szCs w:val="24"/>
+        </w:rPr>
+        <w:t xml:space="preserve"> - usei</w:t>
+      </w:r>
     </w:p>
     <w:p>
       <w:pPr>
@@ -1522,6 +1582,7 @@
         <w:t xml:space="preserve"> fica dentro de uma </w:t>
       </w:r>
       <w:proofErr w:type="spellStart"/>
+      <w:proofErr w:type="gramStart"/>
       <w:r>
         <w:rPr>
           <w:rFonts w:ascii="Poppins" w:hAnsi="Poppins" w:cs="Poppins"/>
@@ -1532,6 +1593,7 @@
         <w:t>section</w:t>
       </w:r>
       <w:proofErr w:type="spellEnd"/>
+      <w:proofErr w:type="gramEnd"/>
       <w:r>
         <w:rPr>
           <w:rFonts w:ascii="Poppins" w:hAnsi="Poppins" w:cs="Poppins"/>
@@ -1588,6 +1650,16 @@
         <w:t>Aside</w:t>
       </w:r>
       <w:proofErr w:type="spellEnd"/>
+      <w:r>
+        <w:rPr>
+          <w:rFonts w:cs="Poppins"/>
+          <w:b/>
+          <w:color w:val="000000" w:themeColor="text1"/>
+          <w:sz w:val="26"/>
+          <w:szCs w:val="24"/>
+        </w:rPr>
+        <w:t xml:space="preserve"> - usei</w:t>
+      </w:r>
     </w:p>
     <w:p>
       <w:pPr>
@@ -1676,6 +1748,16 @@
         <w:t>Footer</w:t>
       </w:r>
       <w:proofErr w:type="spellEnd"/>
+      <w:r>
+        <w:rPr>
+          <w:rFonts w:cs="Poppins"/>
+          <w:b/>
+          <w:color w:val="000000" w:themeColor="text1"/>
+          <w:sz w:val="26"/>
+          <w:szCs w:val="24"/>
+        </w:rPr>
+        <w:t xml:space="preserve"> - usei</w:t>
+      </w:r>
     </w:p>
     <w:p>
       <w:pPr>
@@ -1742,6 +1824,16 @@
         </w:rPr>
         <w:t>Mark</w:t>
       </w:r>
+      <w:r>
+        <w:rPr>
+          <w:rFonts w:cs="Poppins"/>
+          <w:b/>
+          <w:color w:val="000000" w:themeColor="text1"/>
+          <w:sz w:val="26"/>
+          <w:szCs w:val="24"/>
+        </w:rPr>
+        <w:t xml:space="preserve"> - usei</w:t>
+      </w:r>
     </w:p>
     <w:p>
       <w:pPr>
@@ -1852,7 +1944,7 @@
       <w:proofErr w:type="spellStart"/>
       <w:r>
         <w:rPr>
-          <w:rFonts w:ascii="Poppins" w:hAnsi="Poppins" w:cs="Poppins"/>
+          <w:rFonts w:cs="Poppins"/>
           <w:b/>
           <w:color w:val="000000" w:themeColor="text1"/>
           <w:sz w:val="25"/>
@@ -1862,7 +1954,7 @@
       </w:r>
       <w:r>
         <w:rPr>
-          <w:rFonts w:ascii="Poppins" w:hAnsi="Poppins" w:cs="Poppins"/>
+          <w:rFonts w:cs="Poppins"/>
           <w:b/>
           <w:color w:val="000000" w:themeColor="text1"/>
           <w:sz w:val="25"/>
@@ -1871,6 +1963,16 @@
         <w:t>s</w:t>
       </w:r>
       <w:proofErr w:type="spellEnd"/>
+      <w:r>
+        <w:rPr>
+          <w:rFonts w:cs="Poppins"/>
+          <w:b/>
+          <w:color w:val="000000" w:themeColor="text1"/>
+          <w:sz w:val="25"/>
+          <w:szCs w:val="25"/>
+        </w:rPr>
+        <w:t xml:space="preserve"> -usei</w:t>
+      </w:r>
     </w:p>
     <w:p>
       <w:pPr>
@@ -1899,7 +2001,17 @@
           <w:sz w:val="25"/>
           <w:szCs w:val="25"/>
         </w:rPr>
-        <w:t xml:space="preserve">determinar um endereço ou contato, quando colocamos o endereço e contato de uma loja no  </w:t>
+        <w:t xml:space="preserve">determinar um endereço ou contato, quando colocamos o endereço e contato de uma loja </w:t>
+      </w:r>
+      <w:proofErr w:type="gramStart"/>
+      <w:r>
+        <w:rPr>
+          <w:rFonts w:ascii="Poppins" w:hAnsi="Poppins" w:cs="Poppins"/>
+          <w:color w:val="000000" w:themeColor="text1"/>
+          <w:sz w:val="25"/>
+          <w:szCs w:val="25"/>
+        </w:rPr>
+        <w:t xml:space="preserve">no  </w:t>
       </w:r>
       <w:proofErr w:type="spellStart"/>
       <w:r>
@@ -1912,6 +2024,7 @@
         <w:t>footer</w:t>
       </w:r>
       <w:proofErr w:type="spellEnd"/>
+      <w:proofErr w:type="gramEnd"/>
       <w:r>
         <w:rPr>
           <w:rFonts w:ascii="Poppins" w:hAnsi="Poppins" w:cs="Poppins"/>
@@ -1997,13 +2110,23 @@
       </w:r>
       <w:r>
         <w:rPr>
-          <w:rFonts w:ascii="Poppins" w:hAnsi="Poppins" w:cs="Poppins"/>
+          <w:rFonts w:cs="Poppins"/>
           <w:b/>
           <w:color w:val="000000" w:themeColor="text1"/>
           <w:sz w:val="25"/>
           <w:szCs w:val="25"/>
         </w:rPr>
         <w:t>Strong</w:t>
+      </w:r>
+      <w:r>
+        <w:rPr>
+          <w:rFonts w:cs="Poppins"/>
+          <w:b/>
+          <w:color w:val="000000" w:themeColor="text1"/>
+          <w:sz w:val="25"/>
+          <w:szCs w:val="25"/>
+        </w:rPr>
+        <w:t xml:space="preserve"> - usei</w:t>
       </w:r>
     </w:p>
     <w:p>

</xml_diff>